<commit_message>
Modifications de gestion de projet, au niveau des temps (tout a été mis au passé) et des personnes (tout a été mis à nous)
</commit_message>
<xml_diff>
--- a/Dossier/EthiQuest_avec_changements.docx
+++ b/Dossier/EthiQuest_avec_changements.docx
@@ -65,7 +65,33 @@
           <w:szCs w:val="44"/>
           <w:lang w:eastAsia="fr-CH"/>
         </w:rPr>
-        <w:t>Le jeu vidéo: média natif du numérique</w:t>
+        <w:t xml:space="preserve">Le jeu </w:t>
+      </w:r>
+      <w:proofErr w:type="gramStart"/>
+      <w:r>
+        <w:rPr>
+          <w:rFonts w:cs="Times New Roman"/>
+          <w:b/>
+          <w:bCs/>
+          <w:color w:val="1F3864" w:themeColor="accent1" w:themeShade="80"/>
+          <w:sz w:val="44"/>
+          <w:szCs w:val="44"/>
+          <w:lang w:eastAsia="fr-CH"/>
+        </w:rPr>
+        <w:t>vidéo:</w:t>
+      </w:r>
+      <w:proofErr w:type="gramEnd"/>
+      <w:r>
+        <w:rPr>
+          <w:rFonts w:cs="Times New Roman"/>
+          <w:b/>
+          <w:bCs/>
+          <w:color w:val="1F3864" w:themeColor="accent1" w:themeShade="80"/>
+          <w:sz w:val="44"/>
+          <w:szCs w:val="44"/>
+          <w:lang w:eastAsia="fr-CH"/>
+        </w:rPr>
+        <w:t xml:space="preserve"> média natif du numérique</w:t>
       </w:r>
     </w:p>
     <w:p>
@@ -1668,7 +1694,21 @@
           <w:rFonts w:cs="Times New Roman"/>
           <w:szCs w:val="24"/>
         </w:rPr>
-        <w:t xml:space="preserve"> et de débats</w:t>
+        <w:t xml:space="preserve"> et de</w:t>
+      </w:r>
+      <w:r>
+        <w:rPr>
+          <w:rFonts w:cs="Times New Roman"/>
+          <w:szCs w:val="24"/>
+        </w:rPr>
+        <w:t>s</w:t>
+      </w:r>
+      <w:r>
+        <w:rPr>
+          <w:rFonts w:cs="Times New Roman"/>
+          <w:szCs w:val="24"/>
+        </w:rPr>
+        <w:t xml:space="preserve"> débats</w:t>
       </w:r>
       <w:r>
         <w:rPr>
@@ -1689,14 +1729,56 @@
           <w:rFonts w:cs="Times New Roman"/>
           <w:szCs w:val="24"/>
         </w:rPr>
-        <w:t>là qu’on a veillé à la clarté des scripts</w:t>
-      </w:r>
-      <w:r>
-        <w:rPr>
-          <w:rFonts w:cs="Times New Roman"/>
-          <w:szCs w:val="24"/>
-        </w:rPr>
-        <w:t xml:space="preserve"> et le choix des dilemmes</w:t>
+        <w:t>là qu</w:t>
+      </w:r>
+      <w:r>
+        <w:rPr>
+          <w:rFonts w:cs="Times New Roman"/>
+          <w:szCs w:val="24"/>
+        </w:rPr>
+        <w:t>e</w:t>
+      </w:r>
+      <w:r>
+        <w:rPr>
+          <w:rFonts w:cs="Times New Roman"/>
+          <w:szCs w:val="24"/>
+        </w:rPr>
+        <w:t xml:space="preserve"> </w:t>
+      </w:r>
+      <w:r>
+        <w:rPr>
+          <w:rFonts w:cs="Times New Roman"/>
+          <w:szCs w:val="24"/>
+        </w:rPr>
+        <w:t>nous avons</w:t>
+      </w:r>
+      <w:r>
+        <w:rPr>
+          <w:rFonts w:cs="Times New Roman"/>
+          <w:szCs w:val="24"/>
+        </w:rPr>
+        <w:t xml:space="preserve"> veillé à la clarté des scripts</w:t>
+      </w:r>
+      <w:r>
+        <w:rPr>
+          <w:rFonts w:cs="Times New Roman"/>
+          <w:szCs w:val="24"/>
+        </w:rPr>
+        <w:t xml:space="preserve"> et </w:t>
+      </w:r>
+      <w:r>
+        <w:rPr>
+          <w:rFonts w:cs="Times New Roman"/>
+          <w:szCs w:val="24"/>
+        </w:rPr>
+        <w:t>aux</w:t>
+      </w:r>
+      <w:r>
+        <w:rPr>
+          <w:rFonts w:cs="Times New Roman"/>
+          <w:szCs w:val="24"/>
+        </w:rPr>
+        <w:t xml:space="preserve"> choix des dilemmes</w:t>
       </w:r>
       <w:r>
         <w:rPr>
@@ -1738,7 +1820,7 @@
           <w:rFonts w:cs="Times New Roman"/>
           <w:szCs w:val="24"/>
         </w:rPr>
-        <w:t>choix</w:t>
+        <w:t>résultat</w:t>
       </w:r>
       <w:r>
         <w:rPr>
@@ -1760,28 +1842,133 @@
           <w:rFonts w:cs="Times New Roman"/>
           <w:szCs w:val="24"/>
         </w:rPr>
-        <w:t>Puis, après ces bilans qui représentaient bien 90% de la réunion, on distribuait les tâches que chacun devait accomplir pour la prochaine fois. Ainsi, chaque membre s’est vu attribué un « rôle ». Eva, Ylies et Valton travaillent principalement sur les scripts quand Colin travail</w:t>
-      </w:r>
-      <w:r>
-        <w:rPr>
-          <w:rFonts w:cs="Times New Roman"/>
-          <w:szCs w:val="24"/>
-        </w:rPr>
-        <w:t>le</w:t>
-      </w:r>
-      <w:r>
-        <w:rPr>
-          <w:rFonts w:cs="Times New Roman"/>
-          <w:szCs w:val="24"/>
-        </w:rPr>
-        <w:t xml:space="preserve"> sur les images, et Antoine développe le jeu avec ren’py. Ces rôles ne sont pas stricts. Ils représentent ce sur quoi chaque membre du groupe a passé le plus de temps. En effet, Ylies a notamment travaillé sur les images et Colin et Antoine ont écrit un script. Les rôles ont cependant bien évolué lors de la seconde partie du projet. Tout le monde s’est mis à la </w:t>
-      </w:r>
-      <w:r>
-        <w:rPr>
-          <w:rFonts w:cs="Times New Roman"/>
-          <w:szCs w:val="24"/>
-        </w:rPr>
-        <w:t xml:space="preserve">relecture des scripts et la </w:t>
+        <w:t xml:space="preserve">Puis, après ces bilans qui représentaient bien 90% de la réunion, </w:t>
+      </w:r>
+      <w:r>
+        <w:rPr>
+          <w:rFonts w:cs="Times New Roman"/>
+          <w:szCs w:val="24"/>
+        </w:rPr>
+        <w:t>nous</w:t>
+      </w:r>
+      <w:r>
+        <w:rPr>
+          <w:rFonts w:cs="Times New Roman"/>
+          <w:szCs w:val="24"/>
+        </w:rPr>
+        <w:t xml:space="preserve"> distribu</w:t>
+      </w:r>
+      <w:r>
+        <w:rPr>
+          <w:rFonts w:cs="Times New Roman"/>
+          <w:szCs w:val="24"/>
+        </w:rPr>
+        <w:t>ions</w:t>
+      </w:r>
+      <w:r>
+        <w:rPr>
+          <w:rFonts w:cs="Times New Roman"/>
+          <w:szCs w:val="24"/>
+        </w:rPr>
+        <w:t xml:space="preserve"> les tâches que chacun devait accomplir pour la prochaine fois. Ainsi, chaque membre s’est vu attribué un « rôle ». Eva, Ylies et Valton travaill</w:t>
+      </w:r>
+      <w:r>
+        <w:rPr>
+          <w:rFonts w:cs="Times New Roman"/>
+          <w:szCs w:val="24"/>
+        </w:rPr>
+        <w:t>ai</w:t>
+      </w:r>
+      <w:r>
+        <w:rPr>
+          <w:rFonts w:cs="Times New Roman"/>
+          <w:szCs w:val="24"/>
+        </w:rPr>
+        <w:t>ent principalement sur les scripts quand Colin travail</w:t>
+      </w:r>
+      <w:r>
+        <w:rPr>
+          <w:rFonts w:cs="Times New Roman"/>
+          <w:szCs w:val="24"/>
+        </w:rPr>
+        <w:t>l</w:t>
+      </w:r>
+      <w:r>
+        <w:rPr>
+          <w:rFonts w:cs="Times New Roman"/>
+          <w:szCs w:val="24"/>
+        </w:rPr>
+        <w:t>ait</w:t>
+      </w:r>
+      <w:r>
+        <w:rPr>
+          <w:rFonts w:cs="Times New Roman"/>
+          <w:szCs w:val="24"/>
+        </w:rPr>
+        <w:t xml:space="preserve"> sur les images, et Antoine développ</w:t>
+      </w:r>
+      <w:r>
+        <w:rPr>
+          <w:rFonts w:cs="Times New Roman"/>
+          <w:szCs w:val="24"/>
+        </w:rPr>
+        <w:t>ait</w:t>
+      </w:r>
+      <w:r>
+        <w:rPr>
+          <w:rFonts w:cs="Times New Roman"/>
+          <w:szCs w:val="24"/>
+        </w:rPr>
+        <w:t xml:space="preserve"> le jeu avec ren’py. Ces rôles </w:t>
+      </w:r>
+      <w:r>
+        <w:rPr>
+          <w:rFonts w:cs="Times New Roman"/>
+          <w:szCs w:val="24"/>
+        </w:rPr>
+        <w:t>n’étaient</w:t>
+      </w:r>
+      <w:r>
+        <w:rPr>
+          <w:rFonts w:cs="Times New Roman"/>
+          <w:szCs w:val="24"/>
+        </w:rPr>
+        <w:t xml:space="preserve"> pas stricts. Ils représent</w:t>
+      </w:r>
+      <w:r>
+        <w:rPr>
+          <w:rFonts w:cs="Times New Roman"/>
+          <w:szCs w:val="24"/>
+        </w:rPr>
+        <w:t>ai</w:t>
+      </w:r>
+      <w:r>
+        <w:rPr>
+          <w:rFonts w:cs="Times New Roman"/>
+          <w:szCs w:val="24"/>
+        </w:rPr>
+        <w:t xml:space="preserve">ent ce sur quoi chaque membre du groupe a passé le plus de temps. En effet, Ylies a notamment travaillé sur les images et Colin et Antoine ont écrit un script. Les rôles ont cependant bien évolué lors de la seconde partie du projet. Tout le monde s’est mis à la </w:t>
+      </w:r>
+      <w:r>
+        <w:rPr>
+          <w:rFonts w:cs="Times New Roman"/>
+          <w:szCs w:val="24"/>
+        </w:rPr>
+        <w:t>relecture des scripts et</w:t>
+      </w:r>
+      <w:r>
+        <w:rPr>
+          <w:rFonts w:cs="Times New Roman"/>
+          <w:szCs w:val="24"/>
+        </w:rPr>
+        <w:t xml:space="preserve"> à</w:t>
+      </w:r>
+      <w:r>
+        <w:rPr>
+          <w:rFonts w:cs="Times New Roman"/>
+          <w:szCs w:val="24"/>
+        </w:rPr>
+        <w:t xml:space="preserve"> la </w:t>
       </w:r>
       <w:r>
         <w:rPr>
@@ -1937,7 +2124,15 @@
           <w:rFonts w:cs="Times New Roman"/>
           <w:szCs w:val="24"/>
         </w:rPr>
-        <w:t xml:space="preserve">ous avons choisi d’utiliser ren’py car il semblait parfaitement adapter à nos besoins. En effet, ce moteur a été conçu dans le but de permettre la création de visual novel. Son langage est très proche de </w:t>
+        <w:t xml:space="preserve">ous avons choisi d’utiliser ren’py car il semblait parfaitement adapter à nos besoins. En effet, ce moteur a été conçu dans le but de </w:t>
+      </w:r>
+      <w:r>
+        <w:rPr>
+          <w:rFonts w:cs="Times New Roman"/>
+          <w:szCs w:val="24"/>
+        </w:rPr>
+        <w:lastRenderedPageBreak/>
+        <w:t xml:space="preserve">permettre la création de visual novel. Son langage est très proche de </w:t>
       </w:r>
       <w:r>
         <w:rPr>
@@ -1965,15 +2160,7 @@
           <w:rFonts w:cs="Times New Roman"/>
           <w:szCs w:val="24"/>
         </w:rPr>
-        <w:t xml:space="preserve"> déjà été </w:t>
-      </w:r>
-      <w:r>
-        <w:rPr>
-          <w:rFonts w:cs="Times New Roman"/>
-          <w:szCs w:val="24"/>
-        </w:rPr>
-        <w:lastRenderedPageBreak/>
-        <w:t xml:space="preserve">utilisé par chaque membre du groupe. </w:t>
+        <w:t xml:space="preserve"> déjà été utilisé par chaque membre du groupe. </w:t>
       </w:r>
       <w:r>
         <w:rPr>
@@ -2604,7 +2791,23 @@
           <w:rFonts w:cs="Times New Roman"/>
           <w:szCs w:val="24"/>
         </w:rPr>
-        <w:t>Ce projet a été pour très enrichissant. D’abord parce que la création d’un jeu me donnait envie avant ce cours. La réalisation d’un jeu ma paraissait très compliqué à accomplir seul et c’est en effet la réalité. Cela demande des compétences pluridisciplinaires qu’il est difficile d’acquérir seul. Malgré que notre soit un visual novel simple à implémenter (grâce à ren’py notamment), nous manquions d’un dessinateur ce qui est cruciale pour ce type de jeu. Je me suis rendu compte que la création d’un jeu ne demandait pas simplement de la programmation.</w:t>
+        <w:t xml:space="preserve">Ce projet a été pour très enrichissant. D’abord parce que la création d’un jeu me donnait envie avant ce cours. La réalisation d’un jeu ma paraissait très compliqué à accomplir seul et c’est en effet la réalité. Cela demande des compétences pluridisciplinaires qu’il est difficile d’acquérir seul. </w:t>
+      </w:r>
+      <w:proofErr w:type="gramStart"/>
+      <w:r>
+        <w:rPr>
+          <w:rFonts w:cs="Times New Roman"/>
+          <w:szCs w:val="24"/>
+        </w:rPr>
+        <w:t>Malgré</w:t>
+      </w:r>
+      <w:proofErr w:type="gramEnd"/>
+      <w:r>
+        <w:rPr>
+          <w:rFonts w:cs="Times New Roman"/>
+          <w:szCs w:val="24"/>
+        </w:rPr>
+        <w:t xml:space="preserve"> que notre soit un visual novel simple à implémenter (grâce à ren’py notamment), nous manquions d’un dessinateur ce qui est cruciale pour ce type de jeu. Je me suis rendu compte que la création d’un jeu ne demandait pas simplement de la programmation.</w:t>
       </w:r>
     </w:p>
     <w:p>
@@ -2670,7 +2873,23 @@
           <w:rFonts w:cs="Times New Roman"/>
           <w:szCs w:val="24"/>
         </w:rPr>
-        <w:t>J’ai aussi trouvé que c’était un vrai challenge de gamifier la morale éthique. Ce n’est pas forcément un sujet attrayant pour un publique de gamer. Mon objectif tout au long du projet était de créer un jeu auquel on prend plaisir à jouer en plus d’en apprendre plus sur la morale. C’était un compromis dure à trouver pour ce sujet-là.</w:t>
+        <w:t xml:space="preserve">J’ai aussi trouvé que c’était un vrai </w:t>
+      </w:r>
+      <w:proofErr w:type="gramStart"/>
+      <w:r>
+        <w:rPr>
+          <w:rFonts w:cs="Times New Roman"/>
+          <w:szCs w:val="24"/>
+        </w:rPr>
+        <w:t>challenge</w:t>
+      </w:r>
+      <w:proofErr w:type="gramEnd"/>
+      <w:r>
+        <w:rPr>
+          <w:rFonts w:cs="Times New Roman"/>
+          <w:szCs w:val="24"/>
+        </w:rPr>
+        <w:t xml:space="preserve"> de gamifier la morale éthique. Ce n’est pas forcément un sujet attrayant pour un publique de gamer. Mon objectif tout au long du projet était de créer un jeu auquel on prend plaisir à jouer en plus d’en apprendre plus sur la morale. C’était un compromis dure à trouver pour ce sujet-là.</w:t>
       </w:r>
     </w:p>
     <w:p>
@@ -2921,8 +3140,29 @@
       <w:r>
         <w:tab/>
       </w:r>
-      <w:r>
-        <w:t>Par contre le point faible du groupe était que personne ne pouvait vraiment apporter les connaissances de son domine pour la partie écriture de l’histoire. Même si nous avions tous chercher à nous documenter sur les courants éthiques, ce n’est pas la même chose que si l’un d’entre nous l’avait étudié en détails dans son cursus universitaire. Il se peut que notre approche des courants éthiques n’était complètement correcte et peut potentiellement apporter une certaine confusion au joueur. Pour le cas du libertarianisme et de l’utilitarisme nous pensons que nous avons eu une bonne approche car ce sont des courants éthiques assez simple à comprendre et à illustrer dans le jeu. Par contre nos manques de connaissances ne nous ont pas permis de pourvoir choisir des courants éthiques plus complexe puisque la probabilité de mal comprendre certains points d’une pensée aurait compromis l’idée de gamifier le domaine que nous avions choisi.</w:t>
+      <w:proofErr w:type="gramStart"/>
+      <w:r>
+        <w:t>Par contre</w:t>
+      </w:r>
+      <w:proofErr w:type="gramEnd"/>
+      <w:r>
+        <w:t xml:space="preserve"> le point faible du groupe était que personne ne pouvait vraiment apporter les connaissances de son domine pour la partie écriture de l’histoire. Même si nous avions tous chercher à nous documenter sur les courants éthiques, ce n’est pas la même chose que si l’un d’entre nous l’avait étudié en détails dans son cursus universitaire. Il se peut que notre approche des courants éthiques </w:t>
+      </w:r>
+      <w:proofErr w:type="gramStart"/>
+      <w:r>
+        <w:t>n’était</w:t>
+      </w:r>
+      <w:proofErr w:type="gramEnd"/>
+      <w:r>
+        <w:t xml:space="preserve"> complètement correcte et peut potentiellement apporter une certaine confusion au joueur. Pour le cas du libertarianisme et de l’utilitarisme nous pensons que nous avons eu une bonne approche car ce sont des courants éthiques assez simple à comprendre et à illustrer dans le jeu. </w:t>
+      </w:r>
+      <w:proofErr w:type="gramStart"/>
+      <w:r>
+        <w:t>Par contre</w:t>
+      </w:r>
+      <w:proofErr w:type="gramEnd"/>
+      <w:r>
+        <w:t xml:space="preserve"> nos manques de connaissances ne nous ont pas permis de pourvoir choisir des courants éthiques plus complexe puisque la probabilité de mal comprendre certains points d’une pensée aurait compromis l’idée de gamifier le domaine que nous avions choisi.</w:t>
       </w:r>
       <w:r>
         <w:br w:type="page"/>
@@ -3339,7 +3579,23 @@
         <w:rFonts w:cs="Times New Roman"/>
         <w:b/>
       </w:rPr>
-      <w:t>Le jeu vidéo: média natif du numérique</w:t>
+      <w:t xml:space="preserve">Le jeu </w:t>
+    </w:r>
+    <w:proofErr w:type="gramStart"/>
+    <w:r>
+      <w:rPr>
+        <w:rFonts w:cs="Times New Roman"/>
+        <w:b/>
+      </w:rPr>
+      <w:t>vidéo:</w:t>
+    </w:r>
+    <w:proofErr w:type="gramEnd"/>
+    <w:r>
+      <w:rPr>
+        <w:rFonts w:cs="Times New Roman"/>
+        <w:b/>
+      </w:rPr>
+      <w:t xml:space="preserve"> média natif du numérique</w:t>
     </w:r>
     <w:r>
       <w:rPr>

</xml_diff>